<commit_message>
CIS6007 Parallel Systems Section B document
</commit_message>
<xml_diff>
--- a/CIS6007_Parallel_Systems_SectionB.docx
+++ b/CIS6007_Parallel_Systems_SectionB.docx
@@ -9,6 +9,289 @@
           <w:bCs/>
         </w:rPr>
       </w:pPr>
+    </w:p>
+    <w:p>
+      <w:pPr>
+        <w:rPr>
+          <w:b/>
+          <w:bCs/>
+        </w:rPr>
+      </w:pPr>
+    </w:p>
+    <w:p>
+      <w:pPr>
+        <w:jc w:val="center"/>
+      </w:pPr>
+      <w:r>
+        <w:rPr>
+          <w:noProof/>
+        </w:rPr>
+        <w:drawing>
+          <wp:inline distT="114300" distB="114300" distL="114300" distR="114300" wp14:anchorId="1BFFE196" wp14:editId="427DEE7D">
+            <wp:extent cx="3128963" cy="1149415"/>
+            <wp:effectExtent l="0" t="0" r="0" b="0"/>
+            <wp:docPr id="14" name="image4.png"/>
+            <wp:cNvGraphicFramePr/>
+            <a:graphic xmlns:a="http://schemas.openxmlformats.org/drawingml/2006/main">
+              <a:graphicData uri="http://schemas.openxmlformats.org/drawingml/2006/picture">
+                <pic:pic xmlns:pic="http://schemas.openxmlformats.org/drawingml/2006/picture">
+                  <pic:nvPicPr>
+                    <pic:cNvPr id="0" name="image4.png"/>
+                    <pic:cNvPicPr preferRelativeResize="0"/>
+                  </pic:nvPicPr>
+                  <pic:blipFill>
+                    <a:blip r:embed="rId5"/>
+                    <a:srcRect/>
+                    <a:stretch>
+                      <a:fillRect/>
+                    </a:stretch>
+                  </pic:blipFill>
+                  <pic:spPr>
+                    <a:xfrm>
+                      <a:off x="0" y="0"/>
+                      <a:ext cx="3128963" cy="1149415"/>
+                    </a:xfrm>
+                    <a:prstGeom prst="rect">
+                      <a:avLst/>
+                    </a:prstGeom>
+                    <a:ln/>
+                  </pic:spPr>
+                </pic:pic>
+              </a:graphicData>
+            </a:graphic>
+          </wp:inline>
+        </w:drawing>
+      </w:r>
+    </w:p>
+    <w:p>
+      <w:pPr>
+        <w:jc w:val="center"/>
+      </w:pPr>
+    </w:p>
+    <w:p>
+      <w:pPr>
+        <w:jc w:val="center"/>
+      </w:pPr>
+    </w:p>
+    <w:p>
+      <w:pPr>
+        <w:jc w:val="center"/>
+      </w:pPr>
+    </w:p>
+    <w:p>
+      <w:pPr>
+        <w:jc w:val="center"/>
+      </w:pPr>
+    </w:p>
+    <w:p>
+      <w:pPr>
+        <w:jc w:val="center"/>
+      </w:pPr>
+    </w:p>
+    <w:p>
+      <w:pPr>
+        <w:jc w:val="center"/>
+        <w:rPr>
+          <w:b/>
+          <w:sz w:val="24"/>
+          <w:szCs w:val="24"/>
+        </w:rPr>
+      </w:pPr>
+      <w:r>
+        <w:rPr>
+          <w:b/>
+          <w:sz w:val="24"/>
+          <w:szCs w:val="24"/>
+        </w:rPr>
+        <w:t>CIS6007 Parallel and Distributed Systems</w:t>
+      </w:r>
+    </w:p>
+    <w:p>
+      <w:pPr>
+        <w:jc w:val="center"/>
+        <w:rPr>
+          <w:b/>
+          <w:sz w:val="24"/>
+          <w:szCs w:val="24"/>
+        </w:rPr>
+      </w:pPr>
+      <w:r>
+        <w:rPr>
+          <w:b/>
+          <w:sz w:val="24"/>
+          <w:szCs w:val="24"/>
+        </w:rPr>
+        <w:t>Assignment B</w:t>
+      </w:r>
+    </w:p>
+    <w:p>
+      <w:pPr>
+        <w:jc w:val="center"/>
+        <w:rPr>
+          <w:b/>
+          <w:sz w:val="24"/>
+          <w:szCs w:val="24"/>
+        </w:rPr>
+      </w:pPr>
+      <w:r>
+        <w:rPr>
+          <w:b/>
+          <w:sz w:val="24"/>
+          <w:szCs w:val="24"/>
+        </w:rPr>
+        <w:t>Name: Alfiya Anjum</w:t>
+      </w:r>
+    </w:p>
+    <w:p>
+      <w:pPr>
+        <w:jc w:val="center"/>
+        <w:rPr>
+          <w:b/>
+          <w:bCs/>
+          <w:sz w:val="24"/>
+          <w:szCs w:val="24"/>
+        </w:rPr>
+      </w:pPr>
+      <w:r>
+        <w:rPr>
+          <w:b/>
+          <w:sz w:val="24"/>
+          <w:szCs w:val="24"/>
+        </w:rPr>
+        <w:t xml:space="preserve">Student ID: </w:t>
+      </w:r>
+      <w:r>
+        <w:rPr>
+          <w:b/>
+          <w:bCs/>
+        </w:rPr>
+        <w:t>st20317473</w:t>
+      </w:r>
+    </w:p>
+    <w:p>
+      <w:pPr>
+        <w:jc w:val="center"/>
+        <w:rPr>
+          <w:b/>
+          <w:sz w:val="24"/>
+          <w:szCs w:val="24"/>
+        </w:rPr>
+      </w:pPr>
+      <w:r>
+        <w:rPr>
+          <w:b/>
+          <w:sz w:val="24"/>
+          <w:szCs w:val="24"/>
+        </w:rPr>
+        <w:t>Program: BSc (Hons) Software Engineering</w:t>
+      </w:r>
+    </w:p>
+    <w:p>
+      <w:pPr>
+        <w:jc w:val="center"/>
+        <w:rPr>
+          <w:b/>
+          <w:sz w:val="24"/>
+          <w:szCs w:val="24"/>
+        </w:rPr>
+      </w:pPr>
+    </w:p>
+    <w:p>
+      <w:pPr>
+        <w:jc w:val="center"/>
+        <w:rPr>
+          <w:b/>
+          <w:sz w:val="24"/>
+          <w:szCs w:val="24"/>
+        </w:rPr>
+      </w:pPr>
+      <w:r>
+        <w:rPr>
+          <w:b/>
+          <w:sz w:val="24"/>
+          <w:szCs w:val="24"/>
+        </w:rPr>
+        <w:t>GitHub repository link:</w:t>
+      </w:r>
+    </w:p>
+    <w:p>
+      <w:pPr>
+        <w:jc w:val="center"/>
+        <w:rPr>
+          <w:b/>
+          <w:sz w:val="24"/>
+          <w:szCs w:val="24"/>
+        </w:rPr>
+      </w:pPr>
+      <w:hyperlink r:id="rId6" w:history="1">
+        <w:r>
+          <w:rPr>
+            <w:rStyle w:val="Hyperlink"/>
+          </w:rPr>
+          <w:t xml:space="preserve"> </w:t>
+        </w:r>
+        <w:r>
+          <w:rPr>
+            <w:rStyle w:val="Hyperlink"/>
+            <w:b/>
+            <w:sz w:val="24"/>
+            <w:szCs w:val="24"/>
+          </w:rPr>
+          <w:t>https://g</w:t>
+        </w:r>
+        <w:r>
+          <w:rPr>
+            <w:rStyle w:val="Hyperlink"/>
+            <w:b/>
+            <w:sz w:val="24"/>
+            <w:szCs w:val="24"/>
+          </w:rPr>
+          <w:t>i</w:t>
+        </w:r>
+        <w:r>
+          <w:rPr>
+            <w:rStyle w:val="Hyperlink"/>
+            <w:b/>
+            <w:sz w:val="24"/>
+            <w:szCs w:val="24"/>
+          </w:rPr>
+          <w:t>thub.com/Alfiya-Anjum/Parallel_Systems_Assignment2</w:t>
+        </w:r>
+      </w:hyperlink>
+    </w:p>
+    <w:p>
+      <w:pPr>
+        <w:jc w:val="center"/>
+        <w:rPr>
+          <w:b/>
+          <w:sz w:val="24"/>
+          <w:szCs w:val="24"/>
+        </w:rPr>
+      </w:pPr>
+    </w:p>
+    <w:p>
+      <w:pPr>
+        <w:rPr>
+          <w:b/>
+          <w:bCs/>
+        </w:rPr>
+      </w:pPr>
+    </w:p>
+    <w:p>
+      <w:pPr>
+        <w:rPr>
+          <w:b/>
+          <w:bCs/>
+        </w:rPr>
+      </w:pPr>
+    </w:p>
+    <w:p>
+      <w:pPr>
+        <w:rPr>
+          <w:b/>
+          <w:bCs/>
+        </w:rPr>
+      </w:pPr>
       <w:r>
         <w:rPr>
           <w:b/>
@@ -107,6 +390,7 @@
           <w:b/>
           <w:bCs/>
         </w:rPr>
+        <w:lastRenderedPageBreak/>
         <w:t>Core Classes</w:t>
       </w:r>
       <w:r>
@@ -251,8 +535,8 @@
         <w:rPr>
           <w:b/>
           <w:bCs/>
-        </w:rPr>
-        <w:lastRenderedPageBreak/>
+          <w:noProof/>
+        </w:rPr>
         <w:drawing>
           <wp:inline distT="0" distB="0" distL="0" distR="0" wp14:anchorId="36C4219A" wp14:editId="1D49EFE2">
             <wp:extent cx="5601482" cy="4229690"/>
@@ -269,7 +553,7 @@
                     <pic:cNvPicPr/>
                   </pic:nvPicPr>
                   <pic:blipFill>
-                    <a:blip r:embed="rId5"/>
+                    <a:blip r:embed="rId7"/>
                     <a:stretch>
                       <a:fillRect/>
                     </a:stretch>
@@ -291,7 +575,7 @@
       </w:r>
       <w:r>
         <w:pict w14:anchorId="48A7B6C9">
-          <v:rect id="_x0000_i1085" style="width:0;height:1.5pt" o:hralign="center" o:hrstd="t" o:hr="t" fillcolor="#a0a0a0" stroked="f"/>
+          <v:rect id="_x0000_i1025" style="width:0;height:1.5pt" o:hralign="center" o:hrstd="t" o:hr="t" fillcolor="#a0a0a0" stroked="f"/>
         </w:pict>
       </w:r>
     </w:p>
@@ -334,6 +618,7 @@
         </w:numPr>
       </w:pPr>
       <w:r>
+        <w:lastRenderedPageBreak/>
         <w:t>Simulates painting with a delay of 20 milliseconds.</w:t>
       </w:r>
     </w:p>
@@ -361,8 +646,8 @@
         <w:rPr>
           <w:b/>
           <w:bCs/>
-        </w:rPr>
-        <w:lastRenderedPageBreak/>
+          <w:noProof/>
+        </w:rPr>
         <w:drawing>
           <wp:inline distT="0" distB="0" distL="0" distR="0" wp14:anchorId="2FAA3066" wp14:editId="1E57016E">
             <wp:extent cx="5943600" cy="5106035"/>
@@ -379,7 +664,7 @@
                     <pic:cNvPicPr/>
                   </pic:nvPicPr>
                   <pic:blipFill>
-                    <a:blip r:embed="rId6"/>
+                    <a:blip r:embed="rId8"/>
                     <a:stretch>
                       <a:fillRect/>
                     </a:stretch>
@@ -401,7 +686,7 @@
       </w:r>
       <w:r>
         <w:pict w14:anchorId="651C0FBD">
-          <v:rect id="_x0000_i1086" style="width:0;height:1.5pt" o:hralign="center" o:hrstd="t" o:hr="t" fillcolor="#a0a0a0" stroked="f"/>
+          <v:rect id="_x0000_i1026" style="width:0;height:1.5pt" o:hralign="center" o:hrstd="t" o:hr="t" fillcolor="#a0a0a0" stroked="f"/>
         </w:pict>
       </w:r>
     </w:p>
@@ -516,6 +801,7 @@
         <w:rPr>
           <w:b/>
           <w:bCs/>
+          <w:noProof/>
         </w:rPr>
         <w:lastRenderedPageBreak/>
         <w:drawing>
@@ -534,7 +820,7 @@
                     <pic:cNvPicPr/>
                   </pic:nvPicPr>
                   <pic:blipFill>
-                    <a:blip r:embed="rId7"/>
+                    <a:blip r:embed="rId9"/>
                     <a:stretch>
                       <a:fillRect/>
                     </a:stretch>
@@ -558,7 +844,7 @@
     <w:p>
       <w:r>
         <w:pict w14:anchorId="208D2509">
-          <v:rect id="_x0000_i1061" style="width:0;height:1.5pt" o:hralign="center" o:hrstd="t" o:hr="t" fillcolor="#a0a0a0" stroked="f"/>
+          <v:rect id="_x0000_i1027" style="width:0;height:1.5pt" o:hralign="center" o:hrstd="t" o:hr="t" fillcolor="#a0a0a0" stroked="f"/>
         </w:pict>
       </w:r>
     </w:p>
@@ -629,6 +915,9 @@
     </w:p>
     <w:p>
       <w:r>
+        <w:rPr>
+          <w:noProof/>
+        </w:rPr>
         <w:drawing>
           <wp:inline distT="0" distB="0" distL="0" distR="0" wp14:anchorId="74D7AFE9" wp14:editId="4088EFA1">
             <wp:extent cx="5943600" cy="4274820"/>
@@ -645,7 +934,7 @@
                     <pic:cNvPicPr/>
                   </pic:nvPicPr>
                   <pic:blipFill>
-                    <a:blip r:embed="rId8"/>
+                    <a:blip r:embed="rId10"/>
                     <a:stretch>
                       <a:fillRect/>
                     </a:stretch>
@@ -670,7 +959,7 @@
       <w:r>
         <w:lastRenderedPageBreak/>
         <w:pict w14:anchorId="61D28FA7">
-          <v:rect id="_x0000_i1062" style="width:0;height:1.5pt" o:hralign="center" o:hrstd="t" o:hr="t" fillcolor="#a0a0a0" stroked="f"/>
+          <v:rect id="_x0000_i1028" style="width:0;height:1.5pt" o:hralign="center" o:hrstd="t" o:hr="t" fillcolor="#a0a0a0" stroked="f"/>
         </w:pict>
       </w:r>
     </w:p>
@@ -740,6 +1029,9 @@
     </w:p>
     <w:p>
       <w:r>
+        <w:rPr>
+          <w:noProof/>
+        </w:rPr>
         <w:drawing>
           <wp:inline distT="0" distB="0" distL="0" distR="0" wp14:anchorId="34C6BF64" wp14:editId="47A92BD4">
             <wp:extent cx="4610743" cy="2181529"/>
@@ -756,7 +1048,7 @@
                     <pic:cNvPicPr/>
                   </pic:nvPicPr>
                   <pic:blipFill>
-                    <a:blip r:embed="rId9"/>
+                    <a:blip r:embed="rId11"/>
                     <a:stretch>
                       <a:fillRect/>
                     </a:stretch>
@@ -778,7 +1070,7 @@
       </w:r>
       <w:r>
         <w:pict w14:anchorId="65DDDB26">
-          <v:rect id="_x0000_i1063" style="width:0;height:1.5pt" o:hralign="center" o:hrstd="t" o:hr="t" fillcolor="#a0a0a0" stroked="f"/>
+          <v:rect id="_x0000_i1029" style="width:0;height:1.5pt" o:hralign="center" o:hrstd="t" o:hr="t" fillcolor="#a0a0a0" stroked="f"/>
         </w:pict>
       </w:r>
     </w:p>
@@ -848,6 +1140,9 @@
         <w:ind w:left="720"/>
       </w:pPr>
       <w:r>
+        <w:rPr>
+          <w:noProof/>
+        </w:rPr>
         <w:drawing>
           <wp:inline distT="0" distB="0" distL="0" distR="0" wp14:anchorId="3E183315" wp14:editId="416C88F1">
             <wp:extent cx="3858163" cy="1228896"/>
@@ -864,7 +1159,7 @@
                     <pic:cNvPicPr/>
                   </pic:nvPicPr>
                   <pic:blipFill>
-                    <a:blip r:embed="rId10"/>
+                    <a:blip r:embed="rId12"/>
                     <a:stretch>
                       <a:fillRect/>
                     </a:stretch>
@@ -936,6 +1231,9 @@
     </w:p>
     <w:p>
       <w:r>
+        <w:rPr>
+          <w:noProof/>
+        </w:rPr>
         <w:lastRenderedPageBreak/>
         <w:drawing>
           <wp:inline distT="0" distB="0" distL="0" distR="0" wp14:anchorId="69EF8E57" wp14:editId="263489C8">
@@ -953,7 +1251,7 @@
                     <pic:cNvPicPr/>
                   </pic:nvPicPr>
                   <pic:blipFill>
-                    <a:blip r:embed="rId11"/>
+                    <a:blip r:embed="rId13"/>
                     <a:stretch>
                       <a:fillRect/>
                     </a:stretch>
@@ -975,7 +1273,7 @@
       </w:r>
       <w:r>
         <w:pict w14:anchorId="0B2D26B6">
-          <v:rect id="_x0000_i1064" style="width:0;height:1.5pt" o:hralign="center" o:hrstd="t" o:hr="t" fillcolor="#a0a0a0" stroked="f"/>
+          <v:rect id="_x0000_i1030" style="width:0;height:1.5pt" o:hralign="center" o:hrstd="t" o:hr="t" fillcolor="#a0a0a0" stroked="f"/>
         </w:pict>
       </w:r>
     </w:p>
@@ -1034,7 +1332,7 @@
     <w:p>
       <w:r>
         <w:pict w14:anchorId="5E32C8CA">
-          <v:rect id="_x0000_i1065" style="width:0;height:1.5pt" o:hralign="center" o:hrstd="t" o:hr="t" fillcolor="#a0a0a0" stroked="f"/>
+          <v:rect id="_x0000_i1031" style="width:0;height:1.5pt" o:hralign="center" o:hrstd="t" o:hr="t" fillcolor="#a0a0a0" stroked="f"/>
         </w:pict>
       </w:r>
     </w:p>
@@ -1119,7 +1417,7 @@
     <w:p>
       <w:r>
         <w:pict w14:anchorId="5D4DE1D2">
-          <v:rect id="_x0000_i1066" style="width:0;height:1.5pt" o:hralign="center" o:hrstd="t" o:hr="t" fillcolor="#a0a0a0" stroked="f"/>
+          <v:rect id="_x0000_i1032" style="width:0;height:1.5pt" o:hralign="center" o:hrstd="t" o:hr="t" fillcolor="#a0a0a0" stroked="f"/>
         </w:pict>
       </w:r>
     </w:p>
@@ -1206,6 +1504,9 @@
     </w:p>
     <w:p>
       <w:r>
+        <w:rPr>
+          <w:noProof/>
+        </w:rPr>
         <w:drawing>
           <wp:inline distT="0" distB="0" distL="0" distR="0" wp14:anchorId="07B89CDF" wp14:editId="202D19DE">
             <wp:extent cx="5943600" cy="2468245"/>
@@ -1222,7 +1523,7 @@
                     <pic:cNvPicPr/>
                   </pic:nvPicPr>
                   <pic:blipFill>
-                    <a:blip r:embed="rId12"/>
+                    <a:blip r:embed="rId14"/>
                     <a:stretch>
                       <a:fillRect/>
                     </a:stretch>
@@ -3026,6 +3327,7 @@
   <w:style w:type="character" w:default="1" w:styleId="DefaultParagraphFont">
     <w:name w:val="Default Paragraph Font"/>
     <w:uiPriority w:val="1"/>
+    <w:semiHidden/>
     <w:unhideWhenUsed/>
   </w:style>
   <w:style w:type="table" w:default="1" w:styleId="TableNormal">
@@ -3048,6 +3350,29 @@
     <w:uiPriority w:val="99"/>
     <w:semiHidden/>
     <w:unhideWhenUsed/>
+  </w:style>
+  <w:style w:type="character" w:styleId="Hyperlink">
+    <w:name w:val="Hyperlink"/>
+    <w:basedOn w:val="DefaultParagraphFont"/>
+    <w:uiPriority w:val="99"/>
+    <w:unhideWhenUsed/>
+    <w:rsid w:val="00747285"/>
+    <w:rPr>
+      <w:color w:val="0563C1" w:themeColor="hyperlink"/>
+      <w:u w:val="single"/>
+    </w:rPr>
+  </w:style>
+  <w:style w:type="character" w:styleId="FollowedHyperlink">
+    <w:name w:val="FollowedHyperlink"/>
+    <w:basedOn w:val="DefaultParagraphFont"/>
+    <w:uiPriority w:val="99"/>
+    <w:semiHidden/>
+    <w:unhideWhenUsed/>
+    <w:rsid w:val="00747285"/>
+    <w:rPr>
+      <w:color w:val="954F72" w:themeColor="followedHyperlink"/>
+      <w:u w:val="single"/>
+    </w:rPr>
   </w:style>
 </w:styles>
 </file>

</xml_diff>